<commit_message>
Starting Week 5 Assignment
Lectures are done
</commit_message>
<xml_diff>
--- a/505/Project/Deliverable 2/Deliverable 2.docx
+++ b/505/Project/Deliverable 2/Deliverable 2.docx
@@ -38,15 +38,20 @@
     <w:p>
       <w:r>
         <w:tab/>
-        <w:t xml:space="preserve">For this deliverable I will dive into my research questions to see if they are answerable and good questions. </w:t>
-      </w:r>
-    </w:p>
-    <w:p>
-      <w:r>
-        <w:t xml:space="preserve">1. </w:t>
-      </w:r>
-      <w:r>
-        <w:t>Is one fuel better than the other for the purposes of Average Miles Per Gallon?</w:t>
+        <w:t xml:space="preserve">For this </w:t>
+      </w:r>
+      <w:proofErr w:type="gramStart"/>
+      <w:r>
+        <w:t>deliverable</w:t>
+      </w:r>
+      <w:proofErr w:type="gramEnd"/>
+      <w:r>
+        <w:t xml:space="preserve"> I will dive into my research questions to see if they are answerable and good questions. </w:t>
+      </w:r>
+    </w:p>
+    <w:p>
+      <w:r>
+        <w:t>1. Is one fuel better than the other for the purposes of Average Miles Per Gallon?</w:t>
       </w:r>
     </w:p>
     <w:p>
@@ -156,14 +161,24 @@
       <w:r>
         <w:t xml:space="preserve">Figure </w:t>
       </w:r>
-      <w:fldSimple w:instr=" SEQ Figure \* ARABIC ">
-        <w:r>
-          <w:rPr>
-            <w:noProof/>
-          </w:rPr>
-          <w:t>1</w:t>
-        </w:r>
-      </w:fldSimple>
+      <w:r>
+        <w:fldChar w:fldCharType="begin"/>
+      </w:r>
+      <w:r>
+        <w:instrText xml:space="preserve"> SEQ Figure \* ARABIC </w:instrText>
+      </w:r>
+      <w:r>
+        <w:fldChar w:fldCharType="separate"/>
+      </w:r>
+      <w:r>
+        <w:rPr>
+          <w:noProof/>
+        </w:rPr>
+        <w:t>1</w:t>
+      </w:r>
+      <w:r>
+        <w:fldChar w:fldCharType="end"/>
+      </w:r>
       <w:r>
         <w:t xml:space="preserve">. </w:t>
       </w:r>
@@ -280,14 +295,24 @@
       <w:r>
         <w:t xml:space="preserve">Figure </w:t>
       </w:r>
-      <w:fldSimple w:instr=" SEQ Figure \* ARABIC ">
-        <w:r>
-          <w:rPr>
-            <w:noProof/>
-          </w:rPr>
-          <w:t>2</w:t>
-        </w:r>
-      </w:fldSimple>
+      <w:r>
+        <w:fldChar w:fldCharType="begin"/>
+      </w:r>
+      <w:r>
+        <w:instrText xml:space="preserve"> SEQ Figure \* ARABIC </w:instrText>
+      </w:r>
+      <w:r>
+        <w:fldChar w:fldCharType="separate"/>
+      </w:r>
+      <w:r>
+        <w:rPr>
+          <w:noProof/>
+        </w:rPr>
+        <w:t>2</w:t>
+      </w:r>
+      <w:r>
+        <w:fldChar w:fldCharType="end"/>
+      </w:r>
       <w:r>
         <w:t xml:space="preserve"> Side-by-sides of the</w:t>
       </w:r>
@@ -444,14 +469,24 @@
       <w:r>
         <w:t xml:space="preserve">Figure </w:t>
       </w:r>
-      <w:fldSimple w:instr=" SEQ Figure \* ARABIC ">
-        <w:r>
-          <w:rPr>
-            <w:noProof/>
-          </w:rPr>
-          <w:t>3</w:t>
-        </w:r>
-      </w:fldSimple>
+      <w:r>
+        <w:fldChar w:fldCharType="begin"/>
+      </w:r>
+      <w:r>
+        <w:instrText xml:space="preserve"> SEQ Figure \* ARABIC </w:instrText>
+      </w:r>
+      <w:r>
+        <w:fldChar w:fldCharType="separate"/>
+      </w:r>
+      <w:r>
+        <w:rPr>
+          <w:noProof/>
+        </w:rPr>
+        <w:t>3</w:t>
+      </w:r>
+      <w:r>
+        <w:fldChar w:fldCharType="end"/>
+      </w:r>
       <w:r>
         <w:t xml:space="preserve"> Comparison of the various particulates in the biofuel emissions.</w:t>
       </w:r>
@@ -531,14 +566,24 @@
       <w:r>
         <w:t xml:space="preserve">Figure </w:t>
       </w:r>
-      <w:fldSimple w:instr=" SEQ Figure \* ARABIC ">
-        <w:r>
-          <w:rPr>
-            <w:noProof/>
-          </w:rPr>
-          <w:t>4</w:t>
-        </w:r>
-      </w:fldSimple>
+      <w:r>
+        <w:fldChar w:fldCharType="begin"/>
+      </w:r>
+      <w:r>
+        <w:instrText xml:space="preserve"> SEQ Figure \* ARABIC </w:instrText>
+      </w:r>
+      <w:r>
+        <w:fldChar w:fldCharType="separate"/>
+      </w:r>
+      <w:r>
+        <w:rPr>
+          <w:noProof/>
+        </w:rPr>
+        <w:t>4</w:t>
+      </w:r>
+      <w:r>
+        <w:fldChar w:fldCharType="end"/>
+      </w:r>
       <w:r>
         <w:t xml:space="preserve"> </w:t>
       </w:r>
@@ -572,7 +617,23 @@
         <w:t>st</w:t>
       </w:r>
       <w:r>
-        <w:t xml:space="preserve"> graph shows, there is not the same amount of each particulate. In particular, lead is much higher in B20 and it is known to be </w:t>
+        <w:t xml:space="preserve"> graph shows, there is not the same amount of each particulate. </w:t>
+      </w:r>
+      <w:proofErr w:type="gramStart"/>
+      <w:r>
+        <w:t>In particular, lead</w:t>
+      </w:r>
+      <w:proofErr w:type="gramEnd"/>
+      <w:r>
+        <w:t xml:space="preserve"> is much higher in </w:t>
+      </w:r>
+      <w:proofErr w:type="gramStart"/>
+      <w:r>
+        <w:t>B20</w:t>
+      </w:r>
+      <w:proofErr w:type="gramEnd"/>
+      <w:r>
+        <w:t xml:space="preserve"> and it is known to be </w:t>
       </w:r>
       <w:r>
         <w:t xml:space="preserve">a </w:t>
@@ -611,19 +672,24 @@
         <w:t>.</w:t>
       </w:r>
       <w:r>
-        <w:t xml:space="preserve"> I think this question is still a good </w:t>
-      </w:r>
-      <w:r>
-        <w:t xml:space="preserve"> question.</w:t>
+        <w:t xml:space="preserve"> I think this question is still a </w:t>
+      </w:r>
+      <w:proofErr w:type="gramStart"/>
+      <w:r>
+        <w:t xml:space="preserve">good </w:t>
+      </w:r>
+      <w:r>
+        <w:t xml:space="preserve"> question</w:t>
+      </w:r>
+      <w:proofErr w:type="gramEnd"/>
+      <w:r>
+        <w:t>.</w:t>
       </w:r>
     </w:p>
     <w:p/>
     <w:p>
       <w:r>
-        <w:t xml:space="preserve">3. </w:t>
-      </w:r>
-      <w:r>
-        <w:t>Are there relationships between base/acid levels and the particulate in the exhaust?</w:t>
+        <w:t>3. Are there relationships between base/acid levels and the particulate in the exhaust?</w:t>
       </w:r>
     </w:p>
     <w:p>
@@ -711,14 +777,24 @@
       <w:r>
         <w:t xml:space="preserve">Figure </w:t>
       </w:r>
-      <w:fldSimple w:instr=" SEQ Figure \* ARABIC ">
-        <w:r>
-          <w:rPr>
-            <w:noProof/>
-          </w:rPr>
-          <w:t>5</w:t>
-        </w:r>
-      </w:fldSimple>
+      <w:r>
+        <w:fldChar w:fldCharType="begin"/>
+      </w:r>
+      <w:r>
+        <w:instrText xml:space="preserve"> SEQ Figure \* ARABIC </w:instrText>
+      </w:r>
+      <w:r>
+        <w:fldChar w:fldCharType="separate"/>
+      </w:r>
+      <w:r>
+        <w:rPr>
+          <w:noProof/>
+        </w:rPr>
+        <w:t>5</w:t>
+      </w:r>
+      <w:r>
+        <w:fldChar w:fldCharType="end"/>
+      </w:r>
       <w:r>
         <w:t xml:space="preserve"> Boxplots of the Acid and Base numbers of the different biofuels</w:t>
       </w:r>
@@ -733,9 +809,11 @@
       <w:r>
         <w:t xml:space="preserve">st observation is that, on </w:t>
       </w:r>
+      <w:proofErr w:type="gramStart"/>
       <w:r>
         <w:t>average, #</w:t>
       </w:r>
+      <w:proofErr w:type="gramEnd"/>
       <w:r>
         <w:t>2</w:t>
       </w:r>

</xml_diff>